<commit_message>
Updates on the notes file
</commit_message>
<xml_diff>
--- a/Notes.docx
+++ b/Notes.docx
@@ -4,159 +4,125 @@
   <w:body>
     <w:p>
       <w:r>
-        <w:t xml:space="preserve">Todos os comandos do </w:t>
+        <w:t>ANOTAÇÕES CURSO DE GIT/GITHUB</w:t>
+      </w:r>
+    </w:p>
+    <w:p>
+      <w:r>
+        <w:t xml:space="preserve">Todos os comandos do git começam com a palavra “git” seguido do que queremos. Com “git </w:t>
       </w:r>
       <w:proofErr w:type="spellStart"/>
       <w:r>
-        <w:t>git</w:t>
+        <w:t>config</w:t>
       </w:r>
       <w:proofErr w:type="spellEnd"/>
       <w:r>
-        <w:t xml:space="preserve"> começam com a palavra “</w:t>
+        <w:t>” conseguimos indicar diversas configurações do nosso git, como nome de usuário, e-mail, IDE, dentre outros.</w:t>
+      </w:r>
+    </w:p>
+    <w:p>
+      <w:r>
+        <w:t>Criar um repositório</w:t>
+      </w:r>
+    </w:p>
+    <w:p>
+      <w:r>
+        <w:t xml:space="preserve">Pelo </w:t>
       </w:r>
       <w:proofErr w:type="spellStart"/>
       <w:r>
-        <w:t>git</w:t>
+        <w:t>cmd</w:t>
       </w:r>
       <w:proofErr w:type="spellEnd"/>
       <w:r>
-        <w:t>” seguido do que queremos. Com “</w:t>
+        <w:t xml:space="preserve">, acessar a pasta do projeto, e digitar “git </w:t>
       </w:r>
       <w:proofErr w:type="spellStart"/>
       <w:r>
-        <w:t>git</w:t>
+        <w:t>init</w:t>
       </w:r>
       <w:proofErr w:type="spellEnd"/>
       <w:r>
-        <w:t xml:space="preserve"> </w:t>
-      </w:r>
+        <w:t>”. Isso irá criar o repositório com a pasta oculta .git .</w:t>
+      </w:r>
+    </w:p>
+    <w:p>
       <w:proofErr w:type="spellStart"/>
       <w:r>
-        <w:t>config</w:t>
+        <w:t>Branch</w:t>
       </w:r>
       <w:proofErr w:type="spellEnd"/>
       <w:r>
-        <w:t xml:space="preserve">” conseguimos indicar diversas configurações do nosso </w:t>
-      </w:r>
+        <w:t>: são as versões do sistema. A versão principal se chama Master, que criada quando fazemos o primeiro commit.</w:t>
+      </w:r>
+    </w:p>
+    <w:p>
+      <w:r>
+        <w:t>Commit: é o envio para o git as modificações feitas no projeto, que normalmente vem acompanhado de um comentário, que é uma breve explicação do que foi feito</w:t>
+      </w:r>
+      <w:r>
+        <w:t>.</w:t>
+      </w:r>
+      <w:r>
+        <w:t xml:space="preserve"> Para fazer um commit: git commit -m “comentário”.</w:t>
+      </w:r>
+    </w:p>
+    <w:p>
       <w:proofErr w:type="spellStart"/>
       <w:r>
-        <w:t>git</w:t>
+        <w:t>Readme</w:t>
       </w:r>
       <w:proofErr w:type="spellEnd"/>
       <w:r>
-        <w:t>, como nome de usuário, e-mail, IDE, dentre outros.</w:t>
-      </w:r>
-    </w:p>
-    <w:p>
-      <w:r>
-        <w:t>Criar um repositório</w:t>
-      </w:r>
-    </w:p>
-    <w:p>
-      <w:r>
-        <w:t xml:space="preserve">Pelo </w:t>
+        <w:t>: é um arquivo .</w:t>
       </w:r>
       <w:proofErr w:type="spellStart"/>
       <w:r>
-        <w:t>cmd</w:t>
+        <w:t>txt</w:t>
       </w:r>
       <w:proofErr w:type="spellEnd"/>
       <w:r>
-        <w:t>, acessar a pasta do projeto, e digitar “</w:t>
+        <w:t xml:space="preserve"> ou .</w:t>
       </w:r>
       <w:proofErr w:type="spellStart"/>
       <w:r>
-        <w:t>git</w:t>
+        <w:t>md</w:t>
       </w:r>
       <w:proofErr w:type="spellEnd"/>
       <w:r>
-        <w:t xml:space="preserve"> </w:t>
+        <w:t xml:space="preserve"> que explicam o projeto, contendo instruções de uso, versão e mais informações relevantes.</w:t>
+      </w:r>
+    </w:p>
+    <w:p>
+      <w:r>
+        <w:t>Comando git status: Na pasta do projeto, esse comando mostra a inclusão de novos arquivos.</w:t>
+      </w:r>
+    </w:p>
+    <w:p>
+      <w:r>
+        <w:t xml:space="preserve">Git log: mostra a lista de todos os </w:t>
       </w:r>
       <w:proofErr w:type="spellStart"/>
       <w:r>
-        <w:t>init</w:t>
+        <w:t>commits</w:t>
       </w:r>
       <w:proofErr w:type="spellEnd"/>
       <w:r>
-        <w:t xml:space="preserve">”. Isso irá criar o repositório com a pasta </w:t>
-      </w:r>
-      <w:proofErr w:type="gramStart"/>
-      <w:r>
-        <w:t>oculta .</w:t>
+        <w:t xml:space="preserve"> feitos.</w:t>
+      </w:r>
+    </w:p>
+    <w:p/>
+    <w:p>
+      <w:r>
+        <w:t xml:space="preserve">Quando modificamos, criamos ou deletamos um arquivo no projeto, o git apenas identifica essa mudança. Para que isso seja salvo no git, é preciso adicionar essas mudanças ao git com “git </w:t>
       </w:r>
       <w:proofErr w:type="spellStart"/>
       <w:r>
-        <w:t>git</w:t>
+        <w:t>add</w:t>
       </w:r>
       <w:proofErr w:type="spellEnd"/>
-      <w:proofErr w:type="gramEnd"/>
-      <w:r>
-        <w:t xml:space="preserve"> .</w:t>
-      </w:r>
-    </w:p>
-    <w:p>
-      <w:proofErr w:type="spellStart"/>
-      <w:r>
-        <w:t>Branch</w:t>
-      </w:r>
-      <w:proofErr w:type="spellEnd"/>
-      <w:r>
-        <w:t xml:space="preserve">: são as versões do sistema. A versão principal se chama Master, que criada quando fazemos o primeiro </w:t>
-      </w:r>
-      <w:proofErr w:type="spellStart"/>
-      <w:r>
-        <w:t>commit</w:t>
-      </w:r>
-      <w:proofErr w:type="spellEnd"/>
-      <w:r>
-        <w:t>.</w:t>
-      </w:r>
-    </w:p>
-    <w:p>
-      <w:proofErr w:type="spellStart"/>
-      <w:r>
-        <w:t>Commit</w:t>
-      </w:r>
-      <w:proofErr w:type="spellEnd"/>
-      <w:r>
-        <w:t xml:space="preserve">: é o envio para o </w:t>
-      </w:r>
-      <w:proofErr w:type="spellStart"/>
-      <w:r>
-        <w:t>git</w:t>
-      </w:r>
-      <w:proofErr w:type="spellEnd"/>
-      <w:r>
-        <w:t xml:space="preserve"> as modificações feitas no projeto, que normalmente vem acompanhado de um comentário, que é uma breve explicação do que foi feito</w:t>
-      </w:r>
-      <w:r>
-        <w:t>.</w:t>
-      </w:r>
-    </w:p>
-    <w:p>
-      <w:proofErr w:type="spellStart"/>
-      <w:r>
-        <w:t>Readme</w:t>
-      </w:r>
-      <w:proofErr w:type="spellEnd"/>
-      <w:r>
-        <w:t>: é um arquivo .</w:t>
-      </w:r>
-      <w:proofErr w:type="spellStart"/>
-      <w:r>
-        <w:t>txt</w:t>
-      </w:r>
-      <w:proofErr w:type="spellEnd"/>
-      <w:r>
-        <w:t xml:space="preserve"> ou .</w:t>
-      </w:r>
-      <w:proofErr w:type="spellStart"/>
-      <w:r>
-        <w:t>md</w:t>
-      </w:r>
-      <w:proofErr w:type="spellEnd"/>
-      <w:r>
-        <w:t xml:space="preserve"> que explicam o projeto, contendo instruções de uso, versão e mais informações relevantes.</w:t>
+      <w:r>
+        <w:t xml:space="preserve"> -A” e depois fazer o commit. Sem o commit, essas mudanças ficam apenas no computador.</w:t>
       </w:r>
     </w:p>
     <w:sectPr>

</xml_diff>

<commit_message>
Add GITIGNORE to the project
</commit_message>
<xml_diff>
--- a/Notes.docx
+++ b/Notes.docx
@@ -9,15 +9,7 @@
     </w:p>
     <w:p>
       <w:r>
-        <w:t xml:space="preserve">Todos os comandos do git começam com a palavra “git” seguido do que queremos. Com “git </w:t>
-      </w:r>
-      <w:proofErr w:type="spellStart"/>
-      <w:r>
-        <w:t>config</w:t>
-      </w:r>
-      <w:proofErr w:type="spellEnd"/>
-      <w:r>
-        <w:t>” conseguimos indicar diversas configurações do nosso git, como nome de usuário, e-mail, IDE, dentre outros.</w:t>
+        <w:t>Todos os comandos do git começam com a palavra “git” seguido do que queremos. Com “git config” conseguimos indicar diversas configurações do nosso git, como nome de usuário, e-mail, IDE, dentre outros.</w:t>
       </w:r>
     </w:p>
     <w:p>
@@ -27,33 +19,12 @@
     </w:p>
     <w:p>
       <w:r>
-        <w:t xml:space="preserve">Pelo </w:t>
-      </w:r>
-      <w:proofErr w:type="spellStart"/>
-      <w:r>
-        <w:t>cmd</w:t>
-      </w:r>
-      <w:proofErr w:type="spellEnd"/>
-      <w:r>
-        <w:t xml:space="preserve">, acessar a pasta do projeto, e digitar “git </w:t>
-      </w:r>
-      <w:proofErr w:type="spellStart"/>
-      <w:r>
-        <w:t>init</w:t>
-      </w:r>
-      <w:proofErr w:type="spellEnd"/>
-      <w:r>
-        <w:t>”. Isso irá criar o repositório com a pasta oculta .git .</w:t>
-      </w:r>
-    </w:p>
-    <w:p>
-      <w:proofErr w:type="spellStart"/>
-      <w:r>
-        <w:t>Branch</w:t>
-      </w:r>
-      <w:proofErr w:type="spellEnd"/>
-      <w:r>
-        <w:t>: são as versões do sistema. A versão principal se chama Master, que criada quando fazemos o primeiro commit.</w:t>
+        <w:t>Pelo cmd, acessar a pasta do projeto, e digitar “git init”. Isso irá criar o repositório com a pasta oculta .git .</w:t>
+      </w:r>
+    </w:p>
+    <w:p>
+      <w:r>
+        <w:t>Branch: são as versões do sistema. A versão principal se chama Master, que criada quando fazemos o primeiro commit.</w:t>
       </w:r>
     </w:p>
     <w:p>
@@ -68,29 +39,8 @@
       </w:r>
     </w:p>
     <w:p>
-      <w:proofErr w:type="spellStart"/>
-      <w:r>
-        <w:t>Readme</w:t>
-      </w:r>
-      <w:proofErr w:type="spellEnd"/>
-      <w:r>
-        <w:t>: é um arquivo .</w:t>
-      </w:r>
-      <w:proofErr w:type="spellStart"/>
-      <w:r>
-        <w:t>txt</w:t>
-      </w:r>
-      <w:proofErr w:type="spellEnd"/>
-      <w:r>
-        <w:t xml:space="preserve"> ou .</w:t>
-      </w:r>
-      <w:proofErr w:type="spellStart"/>
-      <w:r>
-        <w:t>md</w:t>
-      </w:r>
-      <w:proofErr w:type="spellEnd"/>
-      <w:r>
-        <w:t xml:space="preserve"> que explicam o projeto, contendo instruções de uso, versão e mais informações relevantes.</w:t>
+      <w:r>
+        <w:t>Readme: é um arquivo .txt ou .md que explicam o projeto, contendo instruções de uso, versão e mais informações relevantes.</w:t>
       </w:r>
     </w:p>
     <w:p>
@@ -100,31 +50,292 @@
     </w:p>
     <w:p>
       <w:r>
-        <w:t xml:space="preserve">Git log: mostra a lista de todos os </w:t>
-      </w:r>
-      <w:proofErr w:type="spellStart"/>
-      <w:r>
-        <w:t>commits</w:t>
-      </w:r>
-      <w:proofErr w:type="spellEnd"/>
-      <w:r>
-        <w:t xml:space="preserve"> feitos.</w:t>
+        <w:t>Git log: mostra a lista de todos os commits feitos</w:t>
+      </w:r>
+      <w:r>
+        <w:t xml:space="preserve"> no atual branch</w:t>
+      </w:r>
+      <w:r>
+        <w:t>.</w:t>
+      </w:r>
+    </w:p>
+    <w:p>
+      <w:r>
+        <w:t>Git branch: mostra todos os branchs do repositório e indica o branch atual com um *</w:t>
+      </w:r>
+    </w:p>
+    <w:p>
+      <w:r>
+        <w:t>Quando modificamos, criamos ou deletamos um arquivo no projeto, o git apenas identifica essa mudança. Para que isso seja salvo no git, é preciso adicionar essas mudanças ao git com “git add -A” e depois fazer o commit</w:t>
+      </w:r>
+      <w:r>
+        <w:t xml:space="preserve"> (ou usar o comando “git commit -am </w:t>
+      </w:r>
+      <w:r>
+        <w:t xml:space="preserve">‘’ </w:t>
+      </w:r>
+      <w:r>
+        <w:t>”)</w:t>
+      </w:r>
+      <w:r>
+        <w:t>. Sem o commit, essas mudanças ficam apenas no computador.</w:t>
+      </w:r>
+      <w:r>
+        <w:t xml:space="preserve"> </w:t>
       </w:r>
     </w:p>
     <w:p/>
     <w:p>
       <w:r>
-        <w:t xml:space="preserve">Quando modificamos, criamos ou deletamos um arquivo no projeto, o git apenas identifica essa mudança. Para que isso seja salvo no git, é preciso adicionar essas mudanças ao git com “git </w:t>
-      </w:r>
-      <w:proofErr w:type="spellStart"/>
-      <w:r>
-        <w:t>add</w:t>
-      </w:r>
-      <w:proofErr w:type="spellEnd"/>
-      <w:r>
-        <w:t xml:space="preserve"> -A” e depois fazer o commit. Sem o commit, essas mudanças ficam apenas no computador.</w:t>
-      </w:r>
-    </w:p>
+        <w:t>Git reset</w:t>
+      </w:r>
+    </w:p>
+    <w:p>
+      <w:r>
+        <w:t xml:space="preserve">Para voltar a um commit </w:t>
+      </w:r>
+      <w:r>
+        <w:t xml:space="preserve">do passado, basta usar o comando git reset </w:t>
+      </w:r>
+      <w:r>
+        <w:t>--</w:t>
+      </w:r>
+      <w:r>
+        <w:t>“reset-type” “commit</w:t>
+      </w:r>
+      <w:r>
+        <w:t xml:space="preserve"> id</w:t>
+      </w:r>
+      <w:r>
+        <w:t>”.</w:t>
+      </w:r>
+    </w:p>
+    <w:p>
+      <w:r>
+        <w:t>Reset-type:</w:t>
+      </w:r>
+    </w:p>
+    <w:p>
+      <w:r>
+        <w:t>-soft: volta para o commit desejado, mas mantém as alterações feitas (apenas retira o commit), é como se ele voltasse no tempo de “git add -A”.</w:t>
+      </w:r>
+    </w:p>
+    <w:p>
+      <w:r>
+        <w:t>-mixed: ele volta no tempo antes de “git add -A”.</w:t>
+      </w:r>
+    </w:p>
+    <w:p>
+      <w:r>
+        <w:t xml:space="preserve">-hard: </w:t>
+      </w:r>
+      <w:r>
+        <w:t>apaga</w:t>
+      </w:r>
+      <w:r>
+        <w:t xml:space="preserve"> tudo que foi feito </w:t>
+      </w:r>
+      <w:r>
+        <w:t>desde a última modificação</w:t>
+      </w:r>
+    </w:p>
+    <w:p/>
+    <w:p>
+      <w:r>
+        <w:t>Criar um branch</w:t>
+      </w:r>
+    </w:p>
+    <w:p>
+      <w:r>
+        <w:t>Ao criar um novo branch, este irá assumir o estado do branch atual. Para criar, basta usar “git branch nome-do-branch”</w:t>
+      </w:r>
+    </w:p>
+    <w:p>
+      <w:r>
+        <w:t>Para mudar de branch, devemos usar o comando “git checkout nome-do-branch”.</w:t>
+      </w:r>
+    </w:p>
+    <w:p>
+      <w:r>
+        <w:t>Git checkout serve para volta</w:t>
+      </w:r>
+      <w:r>
+        <w:t>r para um determinado branch, commit ou arquivo específico.</w:t>
+      </w:r>
+    </w:p>
+    <w:p/>
+    <w:p>
+      <w:pPr>
+        <w:rPr>
+          <w:lang w:val="en-US"/>
+        </w:rPr>
+      </w:pPr>
+      <w:r>
+        <w:rPr>
+          <w:lang w:val="en-US"/>
+        </w:rPr>
+        <w:t>Git diff</w:t>
+      </w:r>
+    </w:p>
+    <w:p>
+      <w:r>
+        <w:t>Esse comando lista detalhadamente tudo o que foi modificado desde a última versão</w:t>
+      </w:r>
+      <w:r>
+        <w:t>.</w:t>
+      </w:r>
+    </w:p>
+    <w:p>
+      <w:r>
+        <w:t xml:space="preserve">O comando git diff –name-only mostra </w:t>
+      </w:r>
+      <w:r>
+        <w:t xml:space="preserve">apenas </w:t>
+      </w:r>
+      <w:r>
+        <w:t>os ar</w:t>
+      </w:r>
+      <w:r>
+        <w:t>quivos que foram modificados.</w:t>
+      </w:r>
+      <w:r>
+        <w:t xml:space="preserve"> Se você quer saber as modificações de um arquivo específico, basta “git diff nome-do-arquivo”.</w:t>
+      </w:r>
+    </w:p>
+    <w:p>
+      <w:r>
+        <w:t>Voltando apenas um arquivo</w:t>
+      </w:r>
+    </w:p>
+    <w:p>
+      <w:r>
+        <w:t>O comando deve ser “git checkout HEAD -- nome-do-arquivo”. “HEAD” é o branch atual.</w:t>
+      </w:r>
+    </w:p>
+    <w:p/>
+    <w:p>
+      <w:r>
+        <w:t>Mandando o repositório local para o github</w:t>
+      </w:r>
+    </w:p>
+    <w:p>
+      <w:r>
+        <w:t xml:space="preserve">Todo o processo pode ser conferido aqui: </w:t>
+      </w:r>
+      <w:hyperlink r:id="rId4" w:history="1">
+        <w:r>
+          <w:rPr>
+            <w:rStyle w:val="Hyperlink"/>
+          </w:rPr>
+          <w:t>https://docs.github.com/en/authentication/connecting-to-github-with-ssh/generating-a-new-ssh-key-and-adding-it-to-the-ssh-agent</w:t>
+        </w:r>
+      </w:hyperlink>
+    </w:p>
+    <w:p>
+      <w:r>
+        <w:t>O primeiro passo é criar um repositório no github. Depois,</w:t>
+      </w:r>
+      <w:r>
+        <w:t xml:space="preserve"> no diretório do projeto e</w:t>
+      </w:r>
+      <w:r>
+        <w:t xml:space="preserve"> usando o git Bash (cmd do git), </w:t>
+      </w:r>
+      <w:r>
+        <w:t>colocar o comando:</w:t>
+      </w:r>
+    </w:p>
+    <w:p>
+      <w:pPr>
+        <w:rPr>
+          <w:lang w:val="en-US"/>
+        </w:rPr>
+      </w:pPr>
+      <w:r>
+        <w:rPr>
+          <w:lang w:val="en-US"/>
+        </w:rPr>
+        <w:t>ssh-keygen -t ed25519 -C "ferreirasantos.leonard@gmail.com"</w:t>
+      </w:r>
+    </w:p>
+    <w:p>
+      <w:r>
+        <w:t>Ao teclar enter, a b</w:t>
+      </w:r>
+      <w:r>
+        <w:t>ash mostra onde será guardado os arquivos de configuração. Basta teclar enter novamente. Depois, ele ira pedir uma senha, pode esquecer e ir botanto enter até o fim. Então será gerado dois arquivos, um para a chave privada, e outro para a pública.</w:t>
+      </w:r>
+    </w:p>
+    <w:p>
+      <w:r>
+        <w:t xml:space="preserve">Agora devemos ir até o seu perfil do github – settings – SSH and GPG Keys – new SSH key. Dá um nome para chave (ex: </w:t>
+      </w:r>
+      <w:r>
+        <w:t>pc home) e colar a chave pública gerada anteriormente.</w:t>
+      </w:r>
+    </w:p>
+    <w:p>
+      <w:r>
+        <w:t>Agora basta voltar ao bash e fazer a conexão entre o repositório local e o remoto, usando esse código:</w:t>
+      </w:r>
+    </w:p>
+    <w:p>
+      <w:pPr>
+        <w:rPr>
+          <w:lang w:val="en-US"/>
+        </w:rPr>
+      </w:pPr>
+      <w:r>
+        <w:rPr>
+          <w:lang w:val="en-US"/>
+        </w:rPr>
+        <w:t xml:space="preserve">git remote add </w:t>
+      </w:r>
+      <w:r>
+        <w:rPr>
+          <w:highlight w:val="yellow"/>
+          <w:lang w:val="en-US"/>
+        </w:rPr>
+        <w:t>origin</w:t>
+      </w:r>
+      <w:r>
+        <w:rPr>
+          <w:lang w:val="en-US"/>
+        </w:rPr>
+        <w:t xml:space="preserve"> https://github.com/Santos-Leonardo/learning-git.git</w:t>
+      </w:r>
+    </w:p>
+    <w:p>
+      <w:r>
+        <w:t>Agora que a cone</w:t>
+      </w:r>
+      <w:r>
+        <w:t>xão está feita, devemos apenas enviar os arquivos locais para o repositório online, com:</w:t>
+      </w:r>
+    </w:p>
+    <w:p>
+      <w:r>
+        <w:t xml:space="preserve">git push -u </w:t>
+      </w:r>
+      <w:r>
+        <w:rPr>
+          <w:highlight w:val="yellow"/>
+        </w:rPr>
+        <w:t>origin</w:t>
+      </w:r>
+      <w:r>
+        <w:t xml:space="preserve"> </w:t>
+      </w:r>
+      <w:r>
+        <w:t>master</w:t>
+      </w:r>
+    </w:p>
+    <w:p>
+      <w:r>
+        <w:t>git push envia os arquivos locais para origin usando a branch master</w:t>
+      </w:r>
+    </w:p>
+    <w:p/>
     <w:sectPr>
       <w:pgSz w:w="11906" w:h="16838"/>
       <w:pgMar w:top="1417" w:right="1701" w:bottom="1417" w:left="1701" w:header="708" w:footer="708" w:gutter="0"/>
@@ -561,6 +772,29 @@
     <w:semiHidden/>
     <w:unhideWhenUsed/>
   </w:style>
+  <w:style w:type="character" w:styleId="Hyperlink">
+    <w:name w:val="Hyperlink"/>
+    <w:basedOn w:val="DefaultParagraphFont"/>
+    <w:uiPriority w:val="99"/>
+    <w:unhideWhenUsed/>
+    <w:rsid w:val="006E7F3D"/>
+    <w:rPr>
+      <w:color w:val="0563C1" w:themeColor="hyperlink"/>
+      <w:u w:val="single"/>
+    </w:rPr>
+  </w:style>
+  <w:style w:type="character" w:styleId="UnresolvedMention">
+    <w:name w:val="Unresolved Mention"/>
+    <w:basedOn w:val="DefaultParagraphFont"/>
+    <w:uiPriority w:val="99"/>
+    <w:semiHidden/>
+    <w:unhideWhenUsed/>
+    <w:rsid w:val="006E7F3D"/>
+    <w:rPr>
+      <w:color w:val="605E5C"/>
+      <w:shd w:val="clear" w:color="auto" w:fill="E1DFDD"/>
+    </w:rPr>
+  </w:style>
 </w:styles>
 </file>
 

</xml_diff>